<commit_message>
added docu [work in progress...]
</commit_message>
<xml_diff>
--- a/Documentation/Implementierung (Entwurf).docx
+++ b/Documentation/Implementierung (Entwurf).docx
@@ -176,7 +176,13 @@
       </w:r>
       <w:proofErr w:type="spellEnd"/>
       <w:r>
-        <w:t>-Card in den Raspberry Pi gesteckt werden und von direkt gebootet werden.</w:t>
+        <w:t xml:space="preserve">-Card in den Raspberry Pi gesteckt werden und von </w:t>
+      </w:r>
+      <w:r>
+        <w:t xml:space="preserve">dort </w:t>
+      </w:r>
+      <w:r>
+        <w:t>direkt gebootet werden.</w:t>
       </w:r>
     </w:p>
     <w:p>
@@ -785,13 +791,8 @@
         </w:rPr>
       </w:pPr>
       <w:r>
-        <w:t xml:space="preserve">Alexa </w:t>
-      </w:r>
-      <w:proofErr w:type="spellStart"/>
-      <w:r>
-        <w:t>Skill</w:t>
-      </w:r>
-      <w:proofErr w:type="spellEnd"/>
+        <w:t>Amazon Developer Konto</w:t>
+      </w:r>
     </w:p>
     <w:p>
       <w:r>
@@ -825,12 +826,740 @@
       </w:r>
       <w:proofErr w:type="spellEnd"/>
       <w:r>
-        <w:t xml:space="preserve"> API zu erstellen, wird ein AWS Lambda Server vorausgesetzt. Hierfür muss ein Konto für AWS erstellt und ein AWS Lambda Server gemietet werden.</w:t>
+        <w:t xml:space="preserve"> API zu erstellen, wird ein AWS Lambda Server vorausgesetzt. Hierfür muss ein Konto für AWS erstellt und ein AWS Lambda Server gemietet werden. </w:t>
+      </w:r>
+    </w:p>
+    <w:p/>
+    <w:p>
+      <w:pPr>
+        <w:pStyle w:val="berschrift2"/>
+      </w:pPr>
+      <w:r>
+        <w:t xml:space="preserve">Alexa </w:t>
+      </w:r>
+      <w:proofErr w:type="spellStart"/>
+      <w:r>
+        <w:t>Skill</w:t>
+      </w:r>
+      <w:proofErr w:type="spellEnd"/>
+    </w:p>
+    <w:p>
+      <w:r>
+        <w:t>Bilder</w:t>
+      </w:r>
+      <w:r>
+        <w:t xml:space="preserve"> - Screenshots</w:t>
+      </w:r>
+      <w:r>
+        <w:t>: [</w:t>
+      </w:r>
+      <w:r>
+        <w:t>https://developer.amazon.com/edw/home.html#/skill/amzn1.ask.skill.920e5e6a-89da-4f0e-9728-69870ca80c88/de_DE/info</w:t>
+      </w:r>
+      <w:r>
+        <w:t>]</w:t>
+      </w:r>
+    </w:p>
+    <w:p>
+      <w:r>
+        <w:rPr>
+          <w:noProof/>
+        </w:rPr>
+        <w:drawing>
+          <wp:inline distT="0" distB="0" distL="0" distR="0" wp14:anchorId="1E01D96F" wp14:editId="2893A2D3">
+            <wp:extent cx="5759450" cy="2933700"/>
+            <wp:effectExtent l="0" t="0" r="0" b="0"/>
+            <wp:docPr id="7" name="Grafik 7"/>
+            <wp:cNvGraphicFramePr>
+              <a:graphicFrameLocks xmlns:a="http://schemas.openxmlformats.org/drawingml/2006/main" noChangeAspect="1"/>
+            </wp:cNvGraphicFramePr>
+            <a:graphic xmlns:a="http://schemas.openxmlformats.org/drawingml/2006/main">
+              <a:graphicData uri="http://schemas.openxmlformats.org/drawingml/2006/picture">
+                <pic:pic xmlns:pic="http://schemas.openxmlformats.org/drawingml/2006/picture">
+                  <pic:nvPicPr>
+                    <pic:cNvPr id="0" name="Picture 7"/>
+                    <pic:cNvPicPr>
+                      <a:picLocks noChangeAspect="1" noChangeArrowheads="1"/>
+                    </pic:cNvPicPr>
+                  </pic:nvPicPr>
+                  <pic:blipFill>
+                    <a:blip r:embed="rId7" cstate="print">
+                      <a:extLst>
+                        <a:ext uri="{28A0092B-C50C-407E-A947-70E740481C1C}">
+                          <a14:useLocalDpi xmlns:a14="http://schemas.microsoft.com/office/drawing/2010/main" val="0"/>
+                        </a:ext>
+                      </a:extLst>
+                    </a:blip>
+                    <a:srcRect/>
+                    <a:stretch>
+                      <a:fillRect/>
+                    </a:stretch>
+                  </pic:blipFill>
+                  <pic:spPr bwMode="auto">
+                    <a:xfrm>
+                      <a:off x="0" y="0"/>
+                      <a:ext cx="5759450" cy="2933700"/>
+                    </a:xfrm>
+                    <a:prstGeom prst="rect">
+                      <a:avLst/>
+                    </a:prstGeom>
+                    <a:noFill/>
+                    <a:ln>
+                      <a:noFill/>
+                    </a:ln>
+                  </pic:spPr>
+                </pic:pic>
+              </a:graphicData>
+            </a:graphic>
+          </wp:inline>
+        </w:drawing>
+      </w:r>
+    </w:p>
+    <w:p>
+      <w:r>
+        <w:t xml:space="preserve">[bei Konzept Punkt einführen zum Abwägen zwischen </w:t>
+      </w:r>
+      <w:proofErr w:type="spellStart"/>
+      <w:r>
+        <w:t>Skill</w:t>
+      </w:r>
+      <w:proofErr w:type="spellEnd"/>
+      <w:r>
+        <w:t xml:space="preserve"> Typen]</w:t>
+      </w:r>
+    </w:p>
+    <w:p>
+      <w:r>
+        <w:t>Zunächst einmal müssen im ersten Schritt unter „</w:t>
+      </w:r>
+      <w:proofErr w:type="spellStart"/>
+      <w:r>
+        <w:t>Skill</w:t>
+      </w:r>
+      <w:proofErr w:type="spellEnd"/>
+      <w:r>
+        <w:t xml:space="preserve"> Information“ grundlegende Informationen über den </w:t>
+      </w:r>
+      <w:proofErr w:type="spellStart"/>
+      <w:r>
+        <w:t>Skill</w:t>
+      </w:r>
+      <w:proofErr w:type="spellEnd"/>
+      <w:r>
+        <w:t xml:space="preserve"> festgelegt werden, welche die weiteren Schritte und deren Komplexität beeinflussen.</w:t>
+      </w:r>
+    </w:p>
+    <w:p>
+      <w:r>
+        <w:t xml:space="preserve">Wie schon in [Konzept -&gt; </w:t>
+      </w:r>
+      <w:proofErr w:type="spellStart"/>
+      <w:r>
+        <w:t>Skilltypen</w:t>
+      </w:r>
+      <w:proofErr w:type="spellEnd"/>
+      <w:r>
+        <w:t>] beschrieben haben wir uns</w:t>
+      </w:r>
+      <w:r>
+        <w:t xml:space="preserve"> hier</w:t>
+      </w:r>
+      <w:r>
+        <w:t xml:space="preserve"> für einen </w:t>
+      </w:r>
+      <w:proofErr w:type="spellStart"/>
+      <w:r>
+        <w:t>Skill</w:t>
+      </w:r>
+      <w:proofErr w:type="spellEnd"/>
+      <w:r>
+        <w:t xml:space="preserve"> entschieden, welcher die „</w:t>
+      </w:r>
+      <w:r>
+        <w:t xml:space="preserve">Smart Home </w:t>
+      </w:r>
+      <w:proofErr w:type="spellStart"/>
+      <w:r>
+        <w:t>Skill</w:t>
+      </w:r>
+      <w:proofErr w:type="spellEnd"/>
+      <w:r>
+        <w:t xml:space="preserve"> </w:t>
+      </w:r>
+      <w:r>
+        <w:t>API“ unterstützt</w:t>
+      </w:r>
+      <w:r>
+        <w:t>.</w:t>
+      </w:r>
+      <w:r>
+        <w:t xml:space="preserve"> Außerdem müssen in diesem Schritt noch die unterstützten Sprachen des Skills sowie ein </w:t>
+      </w:r>
+      <w:proofErr w:type="spellStart"/>
+      <w:r>
+        <w:t>Skill</w:t>
+      </w:r>
+      <w:proofErr w:type="spellEnd"/>
+      <w:r>
+        <w:t xml:space="preserve"> Name festgelegt werden.</w:t>
+      </w:r>
+    </w:p>
+    <w:p>
+      <w:r>
+        <w:t xml:space="preserve">Die Payload Version bestimmt in welcher Form und Stiel Nachrichten im JSON-Format zwischen </w:t>
+      </w:r>
+      <w:proofErr w:type="spellStart"/>
+      <w:r>
+        <w:t>Skill</w:t>
+      </w:r>
+      <w:proofErr w:type="spellEnd"/>
+      <w:r>
+        <w:t xml:space="preserve">, Alexa Smart Home API und Server ausgetauscht werden sollen. Dies wird im weiteren Verlauf noch einmal erneut aufgegriffen, wenn </w:t>
+      </w:r>
+      <w:r>
+        <w:t>der</w:t>
+      </w:r>
+      <w:r>
+        <w:t xml:space="preserve"> Aufbau und Stil der JSON Nachrichten </w:t>
+      </w:r>
+      <w:r>
+        <w:t>weiter erläutert wird</w:t>
+      </w:r>
+      <w:r>
+        <w:t>. Auch wenn hier noch zusätzlich die Auswahl einer Payload Version aufgeführt ist, so lässt sich doch nur die Payload Version „v3“ auswählen. Payload Version „v2“ ist zum Zeitpunkt dieser Studienarbeit schon so veraltet, dass man sie nicht einmal auswählen kann. Sie ist nur für ältere schon erstellte Skills noch aufgeführt.</w:t>
+      </w:r>
+    </w:p>
+    <w:p/>
+    <w:p>
+      <w:r>
+        <w:rPr>
+          <w:noProof/>
+        </w:rPr>
+        <w:lastRenderedPageBreak/>
+        <w:drawing>
+          <wp:inline distT="0" distB="0" distL="0" distR="0" wp14:anchorId="68180206" wp14:editId="6FC6B06A">
+            <wp:extent cx="5753100" cy="2190750"/>
+            <wp:effectExtent l="0" t="0" r="0" b="0"/>
+            <wp:docPr id="3" name="Grafik 3"/>
+            <wp:cNvGraphicFramePr>
+              <a:graphicFrameLocks xmlns:a="http://schemas.openxmlformats.org/drawingml/2006/main" noChangeAspect="1"/>
+            </wp:cNvGraphicFramePr>
+            <a:graphic xmlns:a="http://schemas.openxmlformats.org/drawingml/2006/main">
+              <a:graphicData uri="http://schemas.openxmlformats.org/drawingml/2006/picture">
+                <pic:pic xmlns:pic="http://schemas.openxmlformats.org/drawingml/2006/picture">
+                  <pic:nvPicPr>
+                    <pic:cNvPr id="0" name="Picture 3"/>
+                    <pic:cNvPicPr>
+                      <a:picLocks noChangeAspect="1" noChangeArrowheads="1"/>
+                    </pic:cNvPicPr>
+                  </pic:nvPicPr>
+                  <pic:blipFill>
+                    <a:blip r:embed="rId8" cstate="print">
+                      <a:extLst>
+                        <a:ext uri="{28A0092B-C50C-407E-A947-70E740481C1C}">
+                          <a14:useLocalDpi xmlns:a14="http://schemas.microsoft.com/office/drawing/2010/main" val="0"/>
+                        </a:ext>
+                      </a:extLst>
+                    </a:blip>
+                    <a:srcRect/>
+                    <a:stretch>
+                      <a:fillRect/>
+                    </a:stretch>
+                  </pic:blipFill>
+                  <pic:spPr bwMode="auto">
+                    <a:xfrm>
+                      <a:off x="0" y="0"/>
+                      <a:ext cx="5753100" cy="2190750"/>
+                    </a:xfrm>
+                    <a:prstGeom prst="rect">
+                      <a:avLst/>
+                    </a:prstGeom>
+                    <a:noFill/>
+                    <a:ln>
+                      <a:noFill/>
+                    </a:ln>
+                  </pic:spPr>
+                </pic:pic>
+              </a:graphicData>
+            </a:graphic>
+          </wp:inline>
+        </w:drawing>
+      </w:r>
+    </w:p>
+    <w:p>
+      <w:r>
+        <w:t xml:space="preserve">Da </w:t>
+      </w:r>
+      <w:r>
+        <w:t xml:space="preserve">in diesem </w:t>
+      </w:r>
+      <w:proofErr w:type="spellStart"/>
+      <w:r>
+        <w:t>Skill</w:t>
+      </w:r>
+      <w:proofErr w:type="spellEnd"/>
+      <w:r>
+        <w:t xml:space="preserve"> die „Smart Home </w:t>
+      </w:r>
+      <w:proofErr w:type="spellStart"/>
+      <w:r>
+        <w:t>Skil</w:t>
+      </w:r>
+      <w:proofErr w:type="spellEnd"/>
+      <w:r>
+        <w:t xml:space="preserve"> API“ zum Einsatz kommt, muss in dem Schritt „Interaction Model“ nichts weiter getan werden.</w:t>
+      </w:r>
+      <w:r>
+        <w:t xml:space="preserve"> Das Interaktionsmodell ist bereits in die API eingebaut.</w:t>
+      </w:r>
+      <w:r>
+        <w:t xml:space="preserve"> </w:t>
+      </w:r>
+    </w:p>
+    <w:p>
+      <w:r>
+        <w:rPr>
+          <w:noProof/>
+        </w:rPr>
+        <w:drawing>
+          <wp:inline distT="0" distB="0" distL="0" distR="0" wp14:anchorId="58FE1B0A" wp14:editId="4A97D3BC">
+            <wp:extent cx="5753100" cy="3416300"/>
+            <wp:effectExtent l="0" t="0" r="0" b="0"/>
+            <wp:docPr id="4" name="Grafik 4"/>
+            <wp:cNvGraphicFramePr>
+              <a:graphicFrameLocks xmlns:a="http://schemas.openxmlformats.org/drawingml/2006/main" noChangeAspect="1"/>
+            </wp:cNvGraphicFramePr>
+            <a:graphic xmlns:a="http://schemas.openxmlformats.org/drawingml/2006/main">
+              <a:graphicData uri="http://schemas.openxmlformats.org/drawingml/2006/picture">
+                <pic:pic xmlns:pic="http://schemas.openxmlformats.org/drawingml/2006/picture">
+                  <pic:nvPicPr>
+                    <pic:cNvPr id="0" name="Picture 4"/>
+                    <pic:cNvPicPr>
+                      <a:picLocks noChangeAspect="1" noChangeArrowheads="1"/>
+                    </pic:cNvPicPr>
+                  </pic:nvPicPr>
+                  <pic:blipFill>
+                    <a:blip r:embed="rId9" cstate="print">
+                      <a:extLst>
+                        <a:ext uri="{28A0092B-C50C-407E-A947-70E740481C1C}">
+                          <a14:useLocalDpi xmlns:a14="http://schemas.microsoft.com/office/drawing/2010/main" val="0"/>
+                        </a:ext>
+                      </a:extLst>
+                    </a:blip>
+                    <a:srcRect/>
+                    <a:stretch>
+                      <a:fillRect/>
+                    </a:stretch>
+                  </pic:blipFill>
+                  <pic:spPr bwMode="auto">
+                    <a:xfrm>
+                      <a:off x="0" y="0"/>
+                      <a:ext cx="5753100" cy="3416300"/>
+                    </a:xfrm>
+                    <a:prstGeom prst="rect">
+                      <a:avLst/>
+                    </a:prstGeom>
+                    <a:noFill/>
+                    <a:ln>
+                      <a:noFill/>
+                    </a:ln>
+                  </pic:spPr>
+                </pic:pic>
+              </a:graphicData>
+            </a:graphic>
+          </wp:inline>
+        </w:drawing>
+      </w:r>
+    </w:p>
+    <w:p>
+      <w:r>
+        <w:t>Im Schritt „</w:t>
+      </w:r>
+      <w:proofErr w:type="spellStart"/>
+      <w:r>
+        <w:t>Configuration</w:t>
+      </w:r>
+      <w:proofErr w:type="spellEnd"/>
+      <w:r>
+        <w:t>“ legt man zunächst den Service Endpunkt fest, welcher die von Alexa gesendeten Direktiven geeignet verarbeiten kann.</w:t>
+      </w:r>
+      <w:r>
+        <w:t xml:space="preserve"> Da </w:t>
+      </w:r>
+      <w:r>
+        <w:t>hier</w:t>
+      </w:r>
+      <w:r>
+        <w:t xml:space="preserve"> die „Smart Home </w:t>
+      </w:r>
+      <w:proofErr w:type="spellStart"/>
+      <w:r>
+        <w:t>Skill</w:t>
+      </w:r>
+      <w:proofErr w:type="spellEnd"/>
+      <w:r>
+        <w:t xml:space="preserve"> API“ </w:t>
+      </w:r>
+      <w:r>
+        <w:t>zum Einsatz kommt</w:t>
+      </w:r>
+      <w:r>
+        <w:t xml:space="preserve">, wird man von Amazon dazu verpflichtet einen „Amazon Web Services“ (kurz „AWS“) „Lambda“ Server zu </w:t>
+      </w:r>
+      <w:r>
+        <w:t>nutzen</w:t>
+      </w:r>
+      <w:r>
+        <w:t xml:space="preserve">. </w:t>
+      </w:r>
+      <w:r>
+        <w:t>Zu</w:t>
+      </w:r>
+      <w:r>
+        <w:t xml:space="preserve"> de</w:t>
+      </w:r>
+      <w:r>
+        <w:t>m</w:t>
+      </w:r>
+      <w:r>
+        <w:t xml:space="preserve"> Aufbau und d</w:t>
+      </w:r>
+      <w:r>
+        <w:t>er</w:t>
+      </w:r>
+      <w:r>
+        <w:t xml:space="preserve"> Einrichtung des „AWS Lambda“ Server wird in Abschnitt [</w:t>
+      </w:r>
+      <w:proofErr w:type="spellStart"/>
+      <w:r>
+        <w:t>bla</w:t>
+      </w:r>
+      <w:proofErr w:type="spellEnd"/>
+      <w:r>
+        <w:t xml:space="preserve"> </w:t>
+      </w:r>
+      <w:proofErr w:type="spellStart"/>
+      <w:r>
+        <w:t>bla</w:t>
+      </w:r>
+      <w:proofErr w:type="spellEnd"/>
+      <w:r>
+        <w:t xml:space="preserve"> keine Ahnung, AWS Lambda] noch </w:t>
+      </w:r>
+      <w:r>
+        <w:t xml:space="preserve">gezielt </w:t>
+      </w:r>
+      <w:r>
+        <w:t>eingegangen.</w:t>
+      </w:r>
+    </w:p>
+    <w:p>
+      <w:r>
+        <w:t xml:space="preserve">Hat man aber statt der „Smart Home </w:t>
+      </w:r>
+      <w:proofErr w:type="spellStart"/>
+      <w:r>
+        <w:t>Skill</w:t>
+      </w:r>
+      <w:proofErr w:type="spellEnd"/>
+      <w:r>
+        <w:t xml:space="preserve"> API“ </w:t>
+      </w:r>
+      <w:r>
+        <w:t xml:space="preserve">das </w:t>
+      </w:r>
+      <w:r>
+        <w:t>„Custom Interaction Model“</w:t>
+      </w:r>
+      <w:r>
+        <w:t xml:space="preserve"> als </w:t>
+      </w:r>
+      <w:proofErr w:type="spellStart"/>
+      <w:r>
+        <w:t>Skill</w:t>
+      </w:r>
+      <w:proofErr w:type="spellEnd"/>
+      <w:r>
+        <w:t xml:space="preserve"> Typ gewählt, hätte man anstatt dem AWS Lambda Server auch jeden beliebigen anderen zertifizierten </w:t>
+      </w:r>
+      <w:r>
+        <w:t>HTTPS Webserver</w:t>
+      </w:r>
+      <w:r>
+        <w:t xml:space="preserve"> angeben können.</w:t>
+      </w:r>
+    </w:p>
+    <w:p>
+      <w:r>
+        <w:t xml:space="preserve">Bei Amazon Webservices wie dem Lambda Server wird jedem Server eine eindeutige Adresse zur Ressource und der darin enthaltenen Funktionen </w:t>
+      </w:r>
+      <w:proofErr w:type="spellStart"/>
+      <w:r>
+        <w:t>zugeteil</w:t>
+      </w:r>
+      <w:proofErr w:type="spellEnd"/>
+      <w:r>
+        <w:t xml:space="preserve">. Diese Adresse nennt sich „Amazon </w:t>
+      </w:r>
+      <w:proofErr w:type="spellStart"/>
+      <w:r>
+        <w:t>Resource</w:t>
+      </w:r>
+      <w:proofErr w:type="spellEnd"/>
+      <w:r>
+        <w:t xml:space="preserve"> Name“ (kurz: ARN). Die ARN unseres Webservice lautet: „</w:t>
+      </w:r>
+      <w:proofErr w:type="gramStart"/>
+      <w:r>
+        <w:t>arn:aws</w:t>
+      </w:r>
+      <w:proofErr w:type="gramEnd"/>
+      <w:r>
+        <w:t>:lambda:eu-west-1:245784272632:function:myFunctionRaspberry</w:t>
+      </w:r>
+      <w:r>
+        <w:t>“. In der ARN sind Informationen über den Server Typ (hier: „Lambda“), über den Server Standort (hier: „</w:t>
+      </w:r>
+      <w:proofErr w:type="spellStart"/>
+      <w:r>
+        <w:t>eu</w:t>
+      </w:r>
+      <w:proofErr w:type="spellEnd"/>
+      <w:r>
+        <w:t xml:space="preserve">-west“, Irland) und </w:t>
+      </w:r>
+      <w:r>
+        <w:t xml:space="preserve">die Funktion (hier: </w:t>
+      </w:r>
+      <w:r>
+        <w:lastRenderedPageBreak/>
+        <w:t>„</w:t>
+      </w:r>
+      <w:proofErr w:type="spellStart"/>
+      <w:r>
+        <w:t>myFunctionRaspberry</w:t>
+      </w:r>
+      <w:proofErr w:type="spellEnd"/>
+      <w:r>
+        <w:t xml:space="preserve">“) enthalten, welche den Endpunkt repräsentiert und die Direktiven von Alexa </w:t>
+      </w:r>
+      <w:r>
+        <w:t>entgegennimmt</w:t>
+      </w:r>
+      <w:r>
+        <w:t>.</w:t>
+      </w:r>
+      <w:r>
+        <w:t xml:space="preserve"> </w:t>
+      </w:r>
+    </w:p>
+    <w:p>
+      <w:r>
+        <w:rPr>
+          <w:noProof/>
+        </w:rPr>
+        <w:lastRenderedPageBreak/>
+        <w:drawing>
+          <wp:inline distT="0" distB="0" distL="0" distR="0" wp14:anchorId="3A25B6DC" wp14:editId="6A09A11D">
+            <wp:extent cx="5759450" cy="8985250"/>
+            <wp:effectExtent l="0" t="0" r="0" b="6350"/>
+            <wp:docPr id="5" name="Grafik 5"/>
+            <wp:cNvGraphicFramePr>
+              <a:graphicFrameLocks xmlns:a="http://schemas.openxmlformats.org/drawingml/2006/main" noChangeAspect="1"/>
+            </wp:cNvGraphicFramePr>
+            <a:graphic xmlns:a="http://schemas.openxmlformats.org/drawingml/2006/main">
+              <a:graphicData uri="http://schemas.openxmlformats.org/drawingml/2006/picture">
+                <pic:pic xmlns:pic="http://schemas.openxmlformats.org/drawingml/2006/picture">
+                  <pic:nvPicPr>
+                    <pic:cNvPr id="0" name="Picture 5"/>
+                    <pic:cNvPicPr>
+                      <a:picLocks noChangeAspect="1" noChangeArrowheads="1"/>
+                    </pic:cNvPicPr>
+                  </pic:nvPicPr>
+                  <pic:blipFill>
+                    <a:blip r:embed="rId10">
+                      <a:extLst>
+                        <a:ext uri="{28A0092B-C50C-407E-A947-70E740481C1C}">
+                          <a14:useLocalDpi xmlns:a14="http://schemas.microsoft.com/office/drawing/2010/main" val="0"/>
+                        </a:ext>
+                      </a:extLst>
+                    </a:blip>
+                    <a:srcRect/>
+                    <a:stretch>
+                      <a:fillRect/>
+                    </a:stretch>
+                  </pic:blipFill>
+                  <pic:spPr bwMode="auto">
+                    <a:xfrm>
+                      <a:off x="0" y="0"/>
+                      <a:ext cx="5759450" cy="8985250"/>
+                    </a:xfrm>
+                    <a:prstGeom prst="rect">
+                      <a:avLst/>
+                    </a:prstGeom>
+                    <a:noFill/>
+                    <a:ln>
+                      <a:noFill/>
+                    </a:ln>
+                  </pic:spPr>
+                </pic:pic>
+              </a:graphicData>
+            </a:graphic>
+          </wp:inline>
+        </w:drawing>
+      </w:r>
+    </w:p>
+    <w:p>
+      <w:r>
+        <w:lastRenderedPageBreak/>
+        <w:t xml:space="preserve">Das Account Linking ist für Skills der „Smart Home </w:t>
+      </w:r>
+      <w:proofErr w:type="spellStart"/>
+      <w:r>
+        <w:t>Skill</w:t>
+      </w:r>
+      <w:proofErr w:type="spellEnd"/>
+      <w:r>
+        <w:t xml:space="preserve"> API“ zwingend notwendig. Für Skills mit </w:t>
+      </w:r>
+      <w:r>
+        <w:t>„Custom Interaction Model“</w:t>
+      </w:r>
+      <w:r>
+        <w:t xml:space="preserve"> ist dies optional.</w:t>
+      </w:r>
+      <w:r>
+        <w:t xml:space="preserve"> Das Account Linking erfolgt mit Hilfe des OAuth2 </w:t>
+      </w:r>
+      <w:r>
+        <w:t>Authentifizierungsstandard [</w:t>
+      </w:r>
+      <w:r>
+        <w:t>https://oauth.net/2/</w:t>
+      </w:r>
+      <w:r>
+        <w:t>, mehr dazu?]</w:t>
+      </w:r>
+      <w:r>
+        <w:t>.</w:t>
+      </w:r>
+    </w:p>
+    <w:p>
+      <w:r>
+        <w:t>Das Account Linking ist notwendig um jeden Benutzer des Skills eindeutig identifizieren zu können. Im Allgemeinen wird hier eine Verknüpfung zwischen Alexa-Amazon-Account und dem Account beim Hersteller der Smart Home Geräte – wie zum Beispiel Lampen - geschaffen.</w:t>
       </w:r>
       <w:bookmarkStart w:id="0" w:name="_GoBack"/>
       <w:bookmarkEnd w:id="0"/>
-      <w:r>
-        <w:t xml:space="preserve"> </w:t>
+    </w:p>
+    <w:p>
+      <w:r>
+        <w:t>…</w:t>
+      </w:r>
+    </w:p>
+    <w:p>
+      <w:r>
+        <w:rPr>
+          <w:noProof/>
+        </w:rPr>
+        <w:drawing>
+          <wp:inline distT="0" distB="0" distL="0" distR="0" wp14:anchorId="3F677BBA" wp14:editId="669ECFD5">
+            <wp:extent cx="5759450" cy="3251200"/>
+            <wp:effectExtent l="0" t="0" r="0" b="6350"/>
+            <wp:docPr id="6" name="Grafik 6"/>
+            <wp:cNvGraphicFramePr>
+              <a:graphicFrameLocks xmlns:a="http://schemas.openxmlformats.org/drawingml/2006/main" noChangeAspect="1"/>
+            </wp:cNvGraphicFramePr>
+            <a:graphic xmlns:a="http://schemas.openxmlformats.org/drawingml/2006/main">
+              <a:graphicData uri="http://schemas.openxmlformats.org/drawingml/2006/picture">
+                <pic:pic xmlns:pic="http://schemas.openxmlformats.org/drawingml/2006/picture">
+                  <pic:nvPicPr>
+                    <pic:cNvPr id="0" name="Picture 6"/>
+                    <pic:cNvPicPr>
+                      <a:picLocks noChangeAspect="1" noChangeArrowheads="1"/>
+                    </pic:cNvPicPr>
+                  </pic:nvPicPr>
+                  <pic:blipFill>
+                    <a:blip r:embed="rId11" cstate="print">
+                      <a:extLst>
+                        <a:ext uri="{28A0092B-C50C-407E-A947-70E740481C1C}">
+                          <a14:useLocalDpi xmlns:a14="http://schemas.microsoft.com/office/drawing/2010/main" val="0"/>
+                        </a:ext>
+                      </a:extLst>
+                    </a:blip>
+                    <a:srcRect/>
+                    <a:stretch>
+                      <a:fillRect/>
+                    </a:stretch>
+                  </pic:blipFill>
+                  <pic:spPr bwMode="auto">
+                    <a:xfrm>
+                      <a:off x="0" y="0"/>
+                      <a:ext cx="5759450" cy="3251200"/>
+                    </a:xfrm>
+                    <a:prstGeom prst="rect">
+                      <a:avLst/>
+                    </a:prstGeom>
+                    <a:noFill/>
+                    <a:ln>
+                      <a:noFill/>
+                    </a:ln>
+                  </pic:spPr>
+                </pic:pic>
+              </a:graphicData>
+            </a:graphic>
+          </wp:inline>
+        </w:drawing>
+      </w:r>
+    </w:p>
+    <w:p>
+      <w:r>
+        <w:t xml:space="preserve">Um den </w:t>
+      </w:r>
+      <w:proofErr w:type="spellStart"/>
+      <w:r>
+        <w:t>Skill</w:t>
+      </w:r>
+      <w:proofErr w:type="spellEnd"/>
+      <w:r>
+        <w:t xml:space="preserve"> mit der Alexa App auf dem Smartphone und einem Amazon Echo Gerät zu testen muss man nur den Schalter </w:t>
+      </w:r>
+      <w:r>
+        <w:t xml:space="preserve">in Schritt „Test“ umlegen. Der </w:t>
+      </w:r>
+      <w:proofErr w:type="spellStart"/>
+      <w:r>
+        <w:t>Skill</w:t>
+      </w:r>
+      <w:proofErr w:type="spellEnd"/>
+      <w:r>
+        <w:t xml:space="preserve"> wird nun für die mit dem Konto verbundenen Geräte automatisch zum Testen eingerichtet.</w:t>
+      </w:r>
+      <w:r>
+        <w:t xml:space="preserve"> Alternativ kann man den </w:t>
+      </w:r>
+      <w:proofErr w:type="spellStart"/>
+      <w:r>
+        <w:t>Skill</w:t>
+      </w:r>
+      <w:proofErr w:type="spellEnd"/>
+      <w:r>
+        <w:t xml:space="preserve"> auch mittels, dem zur Zeit der Studienarbeit in der Beta-Phase befindlichen, Test Simulator ausführen. Der Test Simulator bietet jede Möglichkeit zum Testen wie mit einem Echo Gerät und sogar zusätzliche Funktionen. Im Test Simulator kann man direkt mit Alexa über Sprache oder geschriebenem Text interagieren.  Hat man zu beginn das „Custom Interaction Model“ statt der „Smart Home </w:t>
+      </w:r>
+      <w:proofErr w:type="spellStart"/>
+      <w:r>
+        <w:t>Skill</w:t>
+      </w:r>
+      <w:proofErr w:type="spellEnd"/>
+      <w:r>
+        <w:t xml:space="preserve"> API“ gewählt, lassen sich im Test Simulator auch die JSON Direktiven anzeigen, welche von Alexa oder dem </w:t>
+      </w:r>
+      <w:proofErr w:type="spellStart"/>
+      <w:r>
+        <w:t>Skill-Endpoint</w:t>
+      </w:r>
+      <w:proofErr w:type="spellEnd"/>
+      <w:r>
+        <w:t xml:space="preserve"> gesendet werden.</w:t>
       </w:r>
     </w:p>
     <w:sectPr>
@@ -1766,7 +2495,7 @@
 </file>
 
 <file path=customXml/itemProps1.xml><?xml version="1.0" encoding="utf-8"?>
-<ds:datastoreItem xmlns:ds="http://schemas.openxmlformats.org/officeDocument/2006/customXml" ds:itemID="{2D491B80-C3B1-49E0-AF5A-D56DA9F44603}">
+<ds:datastoreItem xmlns:ds="http://schemas.openxmlformats.org/officeDocument/2006/customXml" ds:itemID="{936C0A7C-13E8-46A3-A968-712301D3985B}">
   <ds:schemaRefs>
     <ds:schemaRef ds:uri="http://schemas.openxmlformats.org/officeDocument/2006/bibliography"/>
   </ds:schemaRefs>

</xml_diff>